<commit_message>
close TestTask.docx on local
</commit_message>
<xml_diff>
--- a/TestTask.docx
+++ b/TestTask.docx
@@ -1,6 +1,6 @@
 
 <file path=word/document.xml><?xml version="1.0" encoding="utf-8"?>
-<w:document xmlns:wpc="http://schemas.microsoft.com/office/word/2010/wordprocessingCanvas" xmlns:mc="http://schemas.openxmlformats.org/markup-compatibility/2006" xmlns:o="urn:schemas-microsoft-com:office:office" xmlns:r="http://schemas.openxmlformats.org/officeDocument/2006/relationships" xmlns:m="http://schemas.openxmlformats.org/officeDocument/2006/math" xmlns:v="urn:schemas-microsoft-com:vml" xmlns:wp14="http://schemas.microsoft.com/office/word/2010/wordprocessingDrawing" xmlns:wp="http://schemas.openxmlformats.org/drawingml/2006/wordprocessingDrawing" xmlns:w10="urn:schemas-microsoft-com:office:word" xmlns:w="http://schemas.openxmlformats.org/wordprocessingml/2006/main" xmlns:w14="http://schemas.microsoft.com/office/word/2010/wordml" xmlns:wpg="http://schemas.microsoft.com/office/word/2010/wordprocessingGroup" xmlns:wpi="http://schemas.microsoft.com/office/word/2010/wordprocessingInk" xmlns:wne="http://schemas.microsoft.com/office/word/2006/wordml" xmlns:wps="http://schemas.microsoft.com/office/word/2010/wordprocessingShape" mc:Ignorable="w14 wp14">
+<w:document xmlns:ve="http://schemas.openxmlformats.org/markup-compatibility/2006" xmlns:o="urn:schemas-microsoft-com:office:office" xmlns:r="http://schemas.openxmlformats.org/officeDocument/2006/relationships" xmlns:m="http://schemas.openxmlformats.org/officeDocument/2006/math" xmlns:v="urn:schemas-microsoft-com:vml" xmlns:wp="http://schemas.openxmlformats.org/drawingml/2006/wordprocessingDrawing" xmlns:w10="urn:schemas-microsoft-com:office:word" xmlns:w="http://schemas.openxmlformats.org/wordprocessingml/2006/main" xmlns:wne="http://schemas.microsoft.com/office/word/2006/wordml">
   <w:body>
     <w:p>
       <w:pPr>
@@ -685,7 +685,14 @@
         <w:rPr>
           <w:b/>
         </w:rPr>
-        <w:t xml:space="preserve">Задание 1.  </w:t>
+        <w:t>Задание</w:t>
+      </w:r>
+      <w:r>
+        <w:rPr>
+          <w:b/>
+          <w:lang w:val="en-US"/>
+        </w:rPr>
+        <w:t xml:space="preserve"> 1.  </w:t>
       </w:r>
       <w:proofErr w:type="gramStart"/>
       <w:r>
@@ -760,10 +767,10 @@
       <w:r>
         <w:rPr>
           <w:noProof/>
-          <w:lang w:val="en-US"/>
+          <w:lang w:eastAsia="ru-RU"/>
         </w:rPr>
         <w:drawing>
-          <wp:inline distT="0" distB="0" distL="0" distR="0" wp14:anchorId="51636651" wp14:editId="6D590724">
+          <wp:inline distT="0" distB="0" distL="0" distR="0">
             <wp:extent cx="2845435" cy="2106930"/>
             <wp:effectExtent l="0" t="0" r="0" b="7620"/>
             <wp:docPr id="1" name="Рисунок 1" descr="C:\Users\Yorik\Desktop\CRUD_USER.png"/>
@@ -780,10 +787,10 @@
                     </pic:cNvPicPr>
                   </pic:nvPicPr>
                   <pic:blipFill>
-                    <a:blip r:embed="rId7">
+                    <a:blip r:embed="rId6" cstate="print">
                       <a:extLst>
                         <a:ext uri="{28A0092B-C50C-407E-A947-70E740481C1C}">
-                          <a14:useLocalDpi xmlns:a14="http://schemas.microsoft.com/office/drawing/2010/main" val="0"/>
+                          <a14:useLocalDpi xmlns:a14="http://schemas.microsoft.com/office/drawing/2010/main" xmlns:wps="http://schemas.microsoft.com/office/word/2010/wordprocessingShape" xmlns:wpi="http://schemas.microsoft.com/office/word/2010/wordprocessingInk" xmlns:wpg="http://schemas.microsoft.com/office/word/2010/wordprocessingGroup" xmlns:w14="http://schemas.microsoft.com/office/word/2010/wordml" xmlns:w="http://schemas.openxmlformats.org/wordprocessingml/2006/main" xmlns:w10="urn:schemas-microsoft-com:office:word" xmlns:wp14="http://schemas.microsoft.com/office/word/2010/wordprocessingDrawing" xmlns:v="urn:schemas-microsoft-com:vml" xmlns:o="urn:schemas-microsoft-com:office:office" xmlns:mc="http://schemas.openxmlformats.org/markup-compatibility/2006" xmlns:wpc="http://schemas.microsoft.com/office/word/2010/wordprocessingCanvas" xmlns="" val="0"/>
                         </a:ext>
                       </a:extLst>
                     </a:blip>
@@ -897,7 +904,10 @@
         <w:t>name</w:t>
       </w:r>
       <w:r>
-        <w:t xml:space="preserve">, можно реализовать фильтр для любого поля. </w:t>
+        <w:t>, можно реал</w:t>
+      </w:r>
+      <w:r>
+        <w:t>изовать фильтр для любого поля.</w:t>
       </w:r>
     </w:p>
     <w:p>
@@ -920,19 +930,7 @@
         <w:rPr>
           <w:b/>
         </w:rPr>
-        <w:t xml:space="preserve">Задание </w:t>
-      </w:r>
-      <w:r>
-        <w:rPr>
-          <w:b/>
-        </w:rPr>
-        <w:t>2</w:t>
-      </w:r>
-      <w:r>
-        <w:rPr>
-          <w:b/>
-        </w:rPr>
-        <w:t xml:space="preserve">.  </w:t>
+        <w:t xml:space="preserve">Задание 2.  </w:t>
       </w:r>
       <w:r>
         <w:rPr>
@@ -1042,11 +1040,36 @@
         <w:rPr>
           <w:lang w:val="en-US"/>
         </w:rPr>
-        <w:t xml:space="preserve">info.javarush.ru  </w:t>
+        <w:t>info</w:t>
+      </w:r>
+      <w:r>
+        <w:t>.</w:t>
       </w:r>
       <w:proofErr w:type="spellStart"/>
       <w:r>
         <w:rPr>
+          <w:lang w:val="en-US"/>
+        </w:rPr>
+        <w:t>javarush</w:t>
+      </w:r>
+      <w:proofErr w:type="spellEnd"/>
+      <w:r>
+        <w:t>.</w:t>
+      </w:r>
+      <w:proofErr w:type="spellStart"/>
+      <w:r>
+        <w:rPr>
+          <w:lang w:val="en-US"/>
+        </w:rPr>
+        <w:t>ru</w:t>
+      </w:r>
+      <w:proofErr w:type="spellEnd"/>
+      <w:r>
+        <w:t xml:space="preserve">  </w:t>
+      </w:r>
+      <w:proofErr w:type="spellStart"/>
+      <w:r>
+        <w:rPr>
           <w:lang w:val="uk-UA"/>
         </w:rPr>
         <w:t>будет</w:t>
@@ -1084,53 +1107,88 @@
         <w:rPr>
           <w:lang w:val="uk-UA"/>
         </w:rPr>
-        <w:t xml:space="preserve"> тема</w:t>
+        <w:t xml:space="preserve"> тема. </w:t>
+      </w:r>
+      <w:r>
+        <w:t xml:space="preserve">Там вы можете задавать вопросы по тестовому заданию, если, например, непонятно что такое </w:t>
+      </w:r>
+      <w:proofErr w:type="spellStart"/>
+      <w:r>
+        <w:t>пейджинг</w:t>
+      </w:r>
+      <w:proofErr w:type="spellEnd"/>
+      <w:r>
+        <w:t xml:space="preserve"> и </w:t>
+      </w:r>
+      <w:proofErr w:type="spellStart"/>
+      <w:r>
+        <w:t>тп</w:t>
+      </w:r>
+      <w:proofErr w:type="spellEnd"/>
+      <w:r>
+        <w:t xml:space="preserve">. </w:t>
+      </w:r>
+      <w:r>
+        <w:t xml:space="preserve">Желательно решить задание за </w:t>
+      </w:r>
+      <w:r>
+        <w:t xml:space="preserve"> 2 недели (вполне </w:t>
       </w:r>
       <w:proofErr w:type="gramStart"/>
       <w:r>
-        <w:rPr>
-          <w:lang w:val="uk-UA"/>
-        </w:rPr>
-        <w:t>.</w:t>
+        <w:t>достаточно</w:t>
       </w:r>
       <w:proofErr w:type="gramEnd"/>
       <w:r>
-        <w:rPr>
-          <w:lang w:val="uk-UA"/>
-        </w:rPr>
-        <w:t xml:space="preserve"> </w:t>
-      </w:r>
-      <w:r>
-        <w:t xml:space="preserve">Там вы можете задавать вопросы по тестовому заданию, если, например, непонятно что такое пейджинг и </w:t>
+        <w:t xml:space="preserve"> если учесть что они делаются и за день). Если у вас уходит много времени и что-то н</w:t>
+      </w:r>
+      <w:r>
+        <w:t>е</w:t>
+      </w:r>
+      <w:r>
+        <w:t xml:space="preserve"> получается, то не расстраивайтесь – возможно вы сильно забурились в материал, что совсем необязательно.</w:t>
+      </w:r>
+    </w:p>
+    <w:p>
+      <w:pPr>
+        <w:pStyle w:val="a3"/>
+        <w:ind w:left="0"/>
+        <w:jc w:val="both"/>
+      </w:pPr>
+      <w:r>
+        <w:t>Ниже я привожу ссылку</w:t>
+      </w:r>
+      <w:r>
+        <w:t>, откуда можно скачать дополнительную литературу, которая может помочь вам в решении тестового задания.</w:t>
+      </w:r>
+    </w:p>
+    <w:bookmarkEnd w:id="0"/>
+    <w:p>
+      <w:pPr>
+        <w:pStyle w:val="a3"/>
+        <w:ind w:left="0"/>
+        <w:jc w:val="both"/>
+      </w:pPr>
+    </w:p>
+    <w:p>
+      <w:pPr>
+        <w:pStyle w:val="a3"/>
+        <w:ind w:left="0"/>
+        <w:jc w:val="both"/>
+      </w:pPr>
+      <w:proofErr w:type="gramStart"/>
+      <w:r>
+        <w:t xml:space="preserve">После успешного завершения проекта можно зайти в свой </w:t>
       </w:r>
       <w:proofErr w:type="spellStart"/>
       <w:r>
-        <w:t>тп</w:t>
+        <w:t>профайл</w:t>
       </w:r>
       <w:proofErr w:type="spellEnd"/>
       <w:r>
-        <w:t xml:space="preserve">. </w:t>
-      </w:r>
-      <w:r>
-        <w:t xml:space="preserve">Желательно решить задание за </w:t>
-      </w:r>
-      <w:r>
-        <w:t xml:space="preserve"> 2 недели (вполне </w:t>
-      </w:r>
-      <w:proofErr w:type="gramStart"/>
-      <w:r>
-        <w:t>достаточно</w:t>
+        <w:t xml:space="preserve"> и заполнить ссылку на свой проект.</w:t>
       </w:r>
       <w:proofErr w:type="gramEnd"/>
-      <w:r>
-        <w:t xml:space="preserve"> если учесть что они делаются и за день). Если у вас уходит много времени и что-то н</w:t>
-      </w:r>
-      <w:r>
-        <w:t>е</w:t>
-      </w:r>
-      <w:r>
-        <w:t xml:space="preserve"> получается, то не расстраивайтесь – возможно вы сильно забурились в материал, что совсем необязательно.</w:t>
-      </w:r>
     </w:p>
     <w:p>
       <w:pPr>
@@ -1138,20 +1196,16 @@
         <w:ind w:left="0"/>
         <w:jc w:val="both"/>
       </w:pPr>
-      <w:r>
-        <w:t>Ниже я привожу ссылку</w:t>
-      </w:r>
-      <w:r>
-        <w:t>, откуда можно скачать дополнительную литературу, которая может помочь вам в решении тестового задания.</w:t>
-      </w:r>
-    </w:p>
-    <w:bookmarkEnd w:id="0"/>
+    </w:p>
     <w:p>
       <w:pPr>
         <w:pStyle w:val="a3"/>
         <w:ind w:left="0"/>
         <w:jc w:val="both"/>
       </w:pPr>
+      <w:r>
+        <w:t xml:space="preserve">Ниже приводится ссылка на архив с полезными книгами, которые помогут вам в решении тестового задания  </w:t>
+      </w:r>
     </w:p>
     <w:p>
       <w:pPr>
@@ -1159,44 +1213,7 @@
         <w:ind w:left="0"/>
         <w:jc w:val="both"/>
       </w:pPr>
-      <w:proofErr w:type="gramStart"/>
-      <w:r>
-        <w:t xml:space="preserve">После успешного завершения проекта можно зайти в свой </w:t>
-      </w:r>
-      <w:proofErr w:type="spellStart"/>
-      <w:r>
-        <w:t>профайл</w:t>
-      </w:r>
-      <w:proofErr w:type="spellEnd"/>
-      <w:r>
-        <w:t xml:space="preserve"> и заполнить ссылку на свой проект.</w:t>
-      </w:r>
-      <w:proofErr w:type="gramEnd"/>
-    </w:p>
-    <w:p>
-      <w:pPr>
-        <w:pStyle w:val="a3"/>
-        <w:ind w:left="0"/>
-        <w:jc w:val="both"/>
-      </w:pPr>
-    </w:p>
-    <w:p>
-      <w:pPr>
-        <w:pStyle w:val="a3"/>
-        <w:ind w:left="0"/>
-        <w:jc w:val="both"/>
-      </w:pPr>
-      <w:r>
-        <w:t xml:space="preserve">Ниже приводится ссылка на архив с полезными книгами, которые помогут вам в решении тестового задания  </w:t>
-      </w:r>
-    </w:p>
-    <w:p>
-      <w:pPr>
-        <w:pStyle w:val="a3"/>
-        <w:ind w:left="0"/>
-        <w:jc w:val="both"/>
-      </w:pPr>
-      <w:hyperlink r:id="rId8" w:history="1">
+      <w:hyperlink r:id="rId7" w:history="1">
         <w:proofErr w:type="spellStart"/>
         <w:r>
           <w:rPr>
@@ -1218,7 +1235,7 @@
 </file>
 
 <file path=word/numbering.xml><?xml version="1.0" encoding="utf-8"?>
-<w:numbering xmlns:wpc="http://schemas.microsoft.com/office/word/2010/wordprocessingCanvas" xmlns:mc="http://schemas.openxmlformats.org/markup-compatibility/2006" xmlns:o="urn:schemas-microsoft-com:office:office" xmlns:r="http://schemas.openxmlformats.org/officeDocument/2006/relationships" xmlns:m="http://schemas.openxmlformats.org/officeDocument/2006/math" xmlns:v="urn:schemas-microsoft-com:vml" xmlns:wp14="http://schemas.microsoft.com/office/word/2010/wordprocessingDrawing" xmlns:wp="http://schemas.openxmlformats.org/drawingml/2006/wordprocessingDrawing" xmlns:w10="urn:schemas-microsoft-com:office:word" xmlns:w="http://schemas.openxmlformats.org/wordprocessingml/2006/main" xmlns:w14="http://schemas.microsoft.com/office/word/2010/wordml" xmlns:wpg="http://schemas.microsoft.com/office/word/2010/wordprocessingGroup" xmlns:wpi="http://schemas.microsoft.com/office/word/2010/wordprocessingInk" xmlns:wne="http://schemas.microsoft.com/office/word/2006/wordml" xmlns:wps="http://schemas.microsoft.com/office/word/2010/wordprocessingShape" mc:Ignorable="w14 wp14">
+<w:numbering xmlns:ve="http://schemas.openxmlformats.org/markup-compatibility/2006" xmlns:o="urn:schemas-microsoft-com:office:office" xmlns:r="http://schemas.openxmlformats.org/officeDocument/2006/relationships" xmlns:m="http://schemas.openxmlformats.org/officeDocument/2006/math" xmlns:v="urn:schemas-microsoft-com:vml" xmlns:wp="http://schemas.openxmlformats.org/drawingml/2006/wordprocessingDrawing" xmlns:w10="urn:schemas-microsoft-com:office:word" xmlns:w="http://schemas.openxmlformats.org/wordprocessingml/2006/main" xmlns:wne="http://schemas.microsoft.com/office/word/2006/wordml">
   <w:abstractNum w:abstractNumId="0">
     <w:nsid w:val="10640748"/>
     <w:multiLevelType w:val="hybridMultilevel"/>
@@ -1431,7 +1448,7 @@
 </file>
 
 <file path=word/styles.xml><?xml version="1.0" encoding="utf-8"?>
-<w:styles xmlns:mc="http://schemas.openxmlformats.org/markup-compatibility/2006" xmlns:r="http://schemas.openxmlformats.org/officeDocument/2006/relationships" xmlns:w="http://schemas.openxmlformats.org/wordprocessingml/2006/main" xmlns:w14="http://schemas.microsoft.com/office/word/2010/wordml" mc:Ignorable="w14">
+<w:styles xmlns:r="http://schemas.openxmlformats.org/officeDocument/2006/relationships" xmlns:w="http://schemas.openxmlformats.org/wordprocessingml/2006/main">
   <w:docDefaults>
     <w:rPrDefault>
       <w:rPr>
@@ -1589,6 +1606,7 @@
   <w:style w:type="paragraph" w:default="1" w:styleId="a">
     <w:name w:val="Normal"/>
     <w:qFormat/>
+    <w:rsid w:val="00896FAA"/>
   </w:style>
   <w:style w:type="character" w:default="1" w:styleId="a0">
     <w:name w:val="Default Paragraph Font"/>
@@ -1601,6 +1619,7 @@
     <w:uiPriority w:val="99"/>
     <w:semiHidden/>
     <w:unhideWhenUsed/>
+    <w:qFormat/>
     <w:tblPr>
       <w:tblInd w:w="0" w:type="dxa"/>
       <w:tblCellMar>
@@ -2204,7 +2223,7 @@
 </file>
 
 <file path=customXml/itemProps1.xml><?xml version="1.0" encoding="utf-8"?>
-<ds:datastoreItem xmlns:ds="http://schemas.openxmlformats.org/officeDocument/2006/customXml" ds:itemID="{E03E5E4E-E99B-471A-AF45-0AA7B4A3FDEC}">
+<ds:datastoreItem xmlns:ds="http://schemas.openxmlformats.org/officeDocument/2006/customXml" ds:itemID="{753F3AD8-FD2B-4BEC-B126-059257D4B61F}">
   <ds:schemaRefs>
     <ds:schemaRef ds:uri="http://schemas.openxmlformats.org/officeDocument/2006/bibliography"/>
   </ds:schemaRefs>

</xml_diff>